<commit_message>
Some small changes to make the description part more accurate.  This will probably need to be revamped anyway to make it advertise more about the "smart" things we did.
</commit_message>
<xml_diff>
--- a/417BitTorrentClient/writeup.docx
+++ b/417BitTorrentClient/writeup.docx
@@ -4,15 +4,7 @@
   <w:body>
     <w:p>
       <w:r>
-        <w:t xml:space="preserve">- A description of your implementation of </w:t>
-      </w:r>
-      <w:proofErr w:type="spellStart"/>
-      <w:r>
-        <w:t>BitTorrent</w:t>
-      </w:r>
-      <w:proofErr w:type="spellEnd"/>
-      <w:r>
-        <w:t xml:space="preserve"> (1 page)</w:t>
+        <w:t>- A description of your implementation of BitTorrent (1 page)</w:t>
       </w:r>
     </w:p>
     <w:p>
@@ -25,7 +17,49 @@
       </w:r>
       <w:proofErr w:type="spellEnd"/>
       <w:r>
-        <w:t xml:space="preserve">. Then it takes the .torrent file and parses it. From the information in the torrent file we create a list of pieces and blocks inside the pieces. The purpose of the list is to organize what pieces we’ll receive and request. The next step is to ping the tracker to get the list of peers. Once you get the response from the tracker, we parse the </w:t>
+        <w:t>. Then</w:t>
+      </w:r>
+      <w:r>
+        <w:t>,</w:t>
+      </w:r>
+      <w:r>
+        <w:t xml:space="preserve"> it </w:t>
+      </w:r>
+      <w:r>
+        <w:t xml:space="preserve">parses </w:t>
+      </w:r>
+      <w:r>
+        <w:t xml:space="preserve">the .torrent file. From the information in the torrent file we create a list of pieces and blocks inside the pieces. The purpose of the list is to organize what </w:t>
+      </w:r>
+      <w:r>
+        <w:t>blocks we wi</w:t>
+      </w:r>
+      <w:r>
+        <w:t xml:space="preserve">ll </w:t>
+      </w:r>
+      <w:r>
+        <w:t>later request and receive, to keep track of how much of a file we have gotten</w:t>
+      </w:r>
+      <w:r>
+        <w:t xml:space="preserve">. The next step is to </w:t>
+      </w:r>
+      <w:r>
+        <w:t>send an HTTP GET request</w:t>
+      </w:r>
+      <w:r>
+        <w:t xml:space="preserve"> the tracker </w:t>
+      </w:r>
+      <w:r>
+        <w:t>to obtain a list of peers</w:t>
+      </w:r>
+      <w:r>
+        <w:t xml:space="preserve">. Once </w:t>
+      </w:r>
+      <w:r>
+        <w:t xml:space="preserve">we </w:t>
+      </w:r>
+      <w:r>
+        <w:t xml:space="preserve">get the response from the tracker, we parse the </w:t>
       </w:r>
       <w:proofErr w:type="spellStart"/>
       <w:r>
@@ -33,15 +67,111 @@
       </w:r>
       <w:proofErr w:type="spellEnd"/>
       <w:r>
-        <w:t xml:space="preserve"> data. From the list of peers we create sockets and add them to a selector. We loop waiting for the selector to give us something. When a </w:t>
-      </w:r>
-      <w:proofErr w:type="spellStart"/>
-      <w:r>
-        <w:t>socketchannel</w:t>
-      </w:r>
-      <w:proofErr w:type="spellEnd"/>
-      <w:r>
-        <w:t xml:space="preserve"> is ready, we parse the message. Whenever we receive an </w:t>
+        <w:t xml:space="preserve"> data</w:t>
+      </w:r>
+      <w:r>
+        <w:t xml:space="preserve">, and form a list of Peer objects representing the peers </w:t>
+      </w:r>
+      <w:proofErr w:type="spellStart"/>
+      <w:r>
+        <w:t>ip</w:t>
+      </w:r>
+      <w:proofErr w:type="spellEnd"/>
+      <w:r>
+        <w:t xml:space="preserve"> addresses and ports</w:t>
+      </w:r>
+      <w:r>
+        <w:t>.</w:t>
+      </w:r>
+      <w:r>
+        <w:t xml:space="preserve"> </w:t>
+      </w:r>
+      <w:r>
+        <w:t xml:space="preserve"> From the list of peers we </w:t>
+      </w:r>
+      <w:r>
+        <w:t xml:space="preserve">open connections (using </w:t>
+      </w:r>
+      <w:proofErr w:type="spellStart"/>
+      <w:r>
+        <w:t>SocketChannels</w:t>
+      </w:r>
+      <w:proofErr w:type="spellEnd"/>
+      <w:r>
+        <w:t xml:space="preserve">) </w:t>
+      </w:r>
+      <w:r>
+        <w:t xml:space="preserve">and add them </w:t>
+      </w:r>
+      <w:r>
+        <w:t xml:space="preserve">and a </w:t>
+      </w:r>
+      <w:proofErr w:type="spellStart"/>
+      <w:r>
+        <w:t>ServerSocketChannel</w:t>
+      </w:r>
+      <w:proofErr w:type="spellEnd"/>
+      <w:r>
+        <w:t xml:space="preserve"> </w:t>
+      </w:r>
+      <w:r>
+        <w:t xml:space="preserve">to a </w:t>
+      </w:r>
+      <w:r>
+        <w:t>S</w:t>
+      </w:r>
+      <w:r>
+        <w:t>elector</w:t>
+      </w:r>
+      <w:r>
+        <w:t xml:space="preserve">, keeping a Mapping between the </w:t>
+      </w:r>
+      <w:proofErr w:type="spellStart"/>
+      <w:r>
+        <w:t>SocketChannel</w:t>
+      </w:r>
+      <w:proofErr w:type="spellEnd"/>
+      <w:r>
+        <w:t xml:space="preserve"> and its respective peer</w:t>
+      </w:r>
+      <w:r>
+        <w:t xml:space="preserve">. We loop waiting for the selector to </w:t>
+      </w:r>
+      <w:r>
+        <w:t>tell us when we have received data or are able to send data over one of the channels</w:t>
+      </w:r>
+      <w:r>
+        <w:t xml:space="preserve">. When a </w:t>
+      </w:r>
+      <w:r>
+        <w:t>C</w:t>
+      </w:r>
+      <w:r>
+        <w:t>hannel is ready</w:t>
+      </w:r>
+      <w:r>
+        <w:t xml:space="preserve"> to be read</w:t>
+      </w:r>
+      <w:r>
+        <w:t xml:space="preserve">, we </w:t>
+      </w:r>
+      <w:r>
+        <w:t xml:space="preserve">read and </w:t>
+      </w:r>
+      <w:r>
+        <w:t>parse the message</w:t>
+      </w:r>
+      <w:r>
+        <w:t>, changing state in the peer object</w:t>
+      </w:r>
+      <w:r>
+        <w:t xml:space="preserve">. </w:t>
+      </w:r>
+      <w:r>
+        <w:t xml:space="preserve"> When a Channel is ready to be written to, we check the state of the peer object, and send a message if necessary.  </w:t>
+      </w:r>
+      <w:r>
+        <w:t xml:space="preserve">Whenever we receive an </w:t>
       </w:r>
       <w:proofErr w:type="spellStart"/>
       <w:r>
@@ -348,6 +478,7 @@
   <w:style w:type="paragraph" w:default="1" w:styleId="Normal">
     <w:name w:val="Normal"/>
     <w:qFormat/>
+    <w:rsid w:val="00AA7BBC"/>
   </w:style>
   <w:style w:type="character" w:default="1" w:styleId="DefaultParagraphFont">
     <w:name w:val="Default Paragraph Font"/>

</xml_diff>